<commit_message>
minor edit in assignment 1
</commit_message>
<xml_diff>
--- a/static/files/MBAS 821 Assignment 1.docx
+++ b/static/files/MBAS 821 Assignment 1.docx
@@ -18,6 +18,33 @@
         </w:rPr>
         <w:t>MBAS 821 Assignment 1</w:t>
       </w:r>
+      <w:r>
+        <w:rPr>
+          <w:rFonts w:ascii="Times New Roman" w:hAnsi="Times New Roman" w:cs="Times New Roman"/>
+          <w:sz w:val="24"/>
+          <w:szCs w:val="24"/>
+        </w:rPr>
+        <w:t xml:space="preserve"> (Due on August 11</w:t>
+      </w:r>
+      <w:r>
+        <w:rPr>
+          <w:rFonts w:ascii="Times New Roman" w:hAnsi="Times New Roman" w:cs="Times New Roman"/>
+          <w:sz w:val="24"/>
+          <w:szCs w:val="24"/>
+          <w:vertAlign w:val="superscript"/>
+        </w:rPr>
+        <w:t>th</w:t>
+      </w:r>
+      <w:r>
+        <w:rPr>
+          <w:rFonts w:ascii="Times New Roman" w:hAnsi="Times New Roman" w:cs="Times New Roman"/>
+          <w:sz w:val="24"/>
+          <w:szCs w:val="24"/>
+        </w:rPr>
+        <w:t xml:space="preserve"> at 11:59pm through Course Portal)</w:t>
+      </w:r>
+      <w:bookmarkStart w:id="0" w:name="_GoBack"/>
+      <w:bookmarkEnd w:id="0"/>
     </w:p>
     <w:p>
       <w:pPr>
@@ -1346,17 +1373,7 @@
                 <w:sz w:val="24"/>
                 <w:szCs w:val="24"/>
               </w:rPr>
-              <w:t>$</w:t>
-            </w:r>
-            <w:bookmarkStart w:id="0" w:name="_GoBack"/>
-            <w:bookmarkEnd w:id="0"/>
-            <w:r>
-              <w:rPr>
-                <w:rFonts w:ascii="Times New Roman" w:hAnsi="Times New Roman" w:cs="Times New Roman"/>
-                <w:sz w:val="24"/>
-                <w:szCs w:val="24"/>
-              </w:rPr>
-              <w:t>0</w:t>
+              <w:t>$0</w:t>
             </w:r>
           </w:p>
         </w:tc>

</xml_diff>

<commit_message>
removed Q4c for Ass1
</commit_message>
<xml_diff>
--- a/static/files/MBAS 821 Assignment 1.docx
+++ b/static/files/MBAS 821 Assignment 1.docx
@@ -1,6 +1,6 @@
 
 <file path=word/document.xml><?xml version="1.0" encoding="utf-8"?>
-<w:document xmlns:wpc="http://schemas.microsoft.com/office/word/2010/wordprocessingCanvas" xmlns:cx="http://schemas.microsoft.com/office/drawing/2014/chartex" xmlns:cx1="http://schemas.microsoft.com/office/drawing/2015/9/8/chartex" xmlns:mc="http://schemas.openxmlformats.org/markup-compatibility/2006" xmlns:o="urn:schemas-microsoft-com:office:office" xmlns:r="http://schemas.openxmlformats.org/officeDocument/2006/relationships" xmlns:m="http://schemas.openxmlformats.org/officeDocument/2006/math" xmlns:v="urn:schemas-microsoft-com:vml" xmlns:wp14="http://schemas.microsoft.com/office/word/2010/wordprocessingDrawing" xmlns:wp="http://schemas.openxmlformats.org/drawingml/2006/wordprocessingDrawing" xmlns:w10="urn:schemas-microsoft-com:office:word" xmlns:w="http://schemas.openxmlformats.org/wordprocessingml/2006/main" xmlns:w14="http://schemas.microsoft.com/office/word/2010/wordml" xmlns:w15="http://schemas.microsoft.com/office/word/2012/wordml" xmlns:w16se="http://schemas.microsoft.com/office/word/2015/wordml/symex" xmlns:wpg="http://schemas.microsoft.com/office/word/2010/wordprocessingGroup" xmlns:wpi="http://schemas.microsoft.com/office/word/2010/wordprocessingInk" xmlns:wne="http://schemas.microsoft.com/office/word/2006/wordml" xmlns:wps="http://schemas.microsoft.com/office/word/2010/wordprocessingShape" mc:Ignorable="w14 w15 w16se wp14">
+<w:document xmlns:wpc="http://schemas.microsoft.com/office/word/2010/wordprocessingCanvas" xmlns:cx="http://schemas.microsoft.com/office/drawing/2014/chartex" xmlns:cx1="http://schemas.microsoft.com/office/drawing/2015/9/8/chartex" xmlns:cx2="http://schemas.microsoft.com/office/drawing/2015/10/21/chartex" xmlns:cx3="http://schemas.microsoft.com/office/drawing/2016/5/9/chartex" xmlns:cx4="http://schemas.microsoft.com/office/drawing/2016/5/10/chartex" xmlns:cx5="http://schemas.microsoft.com/office/drawing/2016/5/11/chartex" xmlns:cx6="http://schemas.microsoft.com/office/drawing/2016/5/12/chartex" xmlns:cx7="http://schemas.microsoft.com/office/drawing/2016/5/13/chartex" xmlns:cx8="http://schemas.microsoft.com/office/drawing/2016/5/14/chartex" xmlns:mc="http://schemas.openxmlformats.org/markup-compatibility/2006" xmlns:aink="http://schemas.microsoft.com/office/drawing/2016/ink" xmlns:am3d="http://schemas.microsoft.com/office/drawing/2017/model3d" xmlns:o="urn:schemas-microsoft-com:office:office" xmlns:r="http://schemas.openxmlformats.org/officeDocument/2006/relationships" xmlns:m="http://schemas.openxmlformats.org/officeDocument/2006/math" xmlns:v="urn:schemas-microsoft-com:vml" xmlns:wp14="http://schemas.microsoft.com/office/word/2010/wordprocessingDrawing" xmlns:wp="http://schemas.openxmlformats.org/drawingml/2006/wordprocessingDrawing" xmlns:w10="urn:schemas-microsoft-com:office:word" xmlns:w="http://schemas.openxmlformats.org/wordprocessingml/2006/main" xmlns:w14="http://schemas.microsoft.com/office/word/2010/wordml" xmlns:w15="http://schemas.microsoft.com/office/word/2012/wordml" xmlns:w16cid="http://schemas.microsoft.com/office/word/2016/wordml/cid" xmlns:w16se="http://schemas.microsoft.com/office/word/2015/wordml/symex" xmlns:wpg="http://schemas.microsoft.com/office/word/2010/wordprocessingGroup" xmlns:wpi="http://schemas.microsoft.com/office/word/2010/wordprocessingInk" xmlns:wne="http://schemas.microsoft.com/office/word/2006/wordml" xmlns:wps="http://schemas.microsoft.com/office/word/2010/wordprocessingShape" mc:Ignorable="w14 w15 w16se w16cid wp14">
   <w:body>
     <w:p>
       <w:pPr>
@@ -212,446 +212,412 @@
         </w:rPr>
         <w:t xml:space="preserve"> will be required to pay?</w:t>
       </w:r>
+    </w:p>
+    <w:p>
+      <w:pPr>
+        <w:rPr>
+          <w:rFonts w:ascii="Times New Roman" w:hAnsi="Times New Roman" w:cs="Times New Roman"/>
+          <w:sz w:val="24"/>
+          <w:szCs w:val="24"/>
+        </w:rPr>
+      </w:pPr>
+    </w:p>
+    <w:p>
+      <w:pPr>
+        <w:rPr>
+          <w:rFonts w:ascii="Times New Roman" w:hAnsi="Times New Roman" w:cs="Times New Roman"/>
+          <w:sz w:val="24"/>
+          <w:szCs w:val="24"/>
+        </w:rPr>
+      </w:pPr>
+      <w:r>
+        <w:rPr>
+          <w:rFonts w:ascii="Times New Roman" w:hAnsi="Times New Roman" w:cs="Times New Roman"/>
+          <w:sz w:val="24"/>
+          <w:szCs w:val="24"/>
+        </w:rPr>
+        <w:t xml:space="preserve">2) </w:t>
+      </w:r>
+      <w:r>
+        <w:rPr>
+          <w:rFonts w:ascii="Times New Roman" w:hAnsi="Times New Roman" w:cs="Times New Roman"/>
+          <w:sz w:val="24"/>
+          <w:szCs w:val="24"/>
+        </w:rPr>
+        <w:t xml:space="preserve">Assume that the interest rate is 10% per year. </w:t>
+      </w:r>
+      <w:r>
+        <w:rPr>
+          <w:rFonts w:ascii="Times New Roman" w:hAnsi="Times New Roman" w:cs="Times New Roman"/>
+          <w:sz w:val="24"/>
+          <w:szCs w:val="24"/>
+        </w:rPr>
+        <w:t>Ben is</w:t>
+      </w:r>
+      <w:r>
+        <w:rPr>
+          <w:rFonts w:ascii="Times New Roman" w:hAnsi="Times New Roman" w:cs="Times New Roman"/>
+          <w:sz w:val="24"/>
+          <w:szCs w:val="24"/>
+        </w:rPr>
+        <w:t xml:space="preserve"> pla</w:t>
+      </w:r>
+      <w:r>
+        <w:rPr>
+          <w:rFonts w:ascii="Times New Roman" w:hAnsi="Times New Roman" w:cs="Times New Roman"/>
+          <w:sz w:val="24"/>
+          <w:szCs w:val="24"/>
+        </w:rPr>
+        <w:t xml:space="preserve">nning to retire in 40 years and hope to </w:t>
+      </w:r>
+      <w:r>
+        <w:rPr>
+          <w:rFonts w:ascii="Times New Roman" w:hAnsi="Times New Roman" w:cs="Times New Roman"/>
+          <w:sz w:val="24"/>
+          <w:szCs w:val="24"/>
+        </w:rPr>
+        <w:t xml:space="preserve">live for 25 years in retirement. </w:t>
+      </w:r>
+      <w:r>
+        <w:rPr>
+          <w:rFonts w:ascii="Times New Roman" w:hAnsi="Times New Roman" w:cs="Times New Roman"/>
+          <w:sz w:val="24"/>
+          <w:szCs w:val="24"/>
+        </w:rPr>
+        <w:t>Ben</w:t>
+      </w:r>
+      <w:r>
+        <w:rPr>
+          <w:rFonts w:ascii="Times New Roman" w:hAnsi="Times New Roman" w:cs="Times New Roman"/>
+          <w:sz w:val="24"/>
+          <w:szCs w:val="24"/>
+        </w:rPr>
+        <w:t xml:space="preserve"> estimate</w:t>
+      </w:r>
+      <w:r>
+        <w:rPr>
+          <w:rFonts w:ascii="Times New Roman" w:hAnsi="Times New Roman" w:cs="Times New Roman"/>
+          <w:sz w:val="24"/>
+          <w:szCs w:val="24"/>
+        </w:rPr>
+        <w:t>s</w:t>
+      </w:r>
+      <w:r>
+        <w:rPr>
+          <w:rFonts w:ascii="Times New Roman" w:hAnsi="Times New Roman" w:cs="Times New Roman"/>
+          <w:sz w:val="24"/>
+          <w:szCs w:val="24"/>
+        </w:rPr>
+        <w:t xml:space="preserve"> that</w:t>
+      </w:r>
+      <w:r>
+        <w:rPr>
+          <w:rFonts w:ascii="Times New Roman" w:hAnsi="Times New Roman" w:cs="Times New Roman"/>
+          <w:sz w:val="24"/>
+          <w:szCs w:val="24"/>
+        </w:rPr>
+        <w:t xml:space="preserve"> in retirement he will need to </w:t>
+      </w:r>
+      <w:r>
+        <w:rPr>
+          <w:rFonts w:ascii="Times New Roman" w:hAnsi="Times New Roman" w:cs="Times New Roman"/>
+          <w:sz w:val="24"/>
+          <w:szCs w:val="24"/>
+        </w:rPr>
+        <w:t>withdraw $40,000 per year (starting one year after re</w:t>
+      </w:r>
+      <w:r>
+        <w:rPr>
+          <w:rFonts w:ascii="Times New Roman" w:hAnsi="Times New Roman" w:cs="Times New Roman"/>
+          <w:sz w:val="24"/>
+          <w:szCs w:val="24"/>
+        </w:rPr>
+        <w:t xml:space="preserve">tirement) so that he will just exhaust his </w:t>
+      </w:r>
+      <w:r>
+        <w:rPr>
+          <w:rFonts w:ascii="Times New Roman" w:hAnsi="Times New Roman" w:cs="Times New Roman"/>
+          <w:sz w:val="24"/>
+          <w:szCs w:val="24"/>
+        </w:rPr>
+        <w:t>sav</w:t>
+      </w:r>
+      <w:r>
+        <w:rPr>
+          <w:rFonts w:ascii="Times New Roman" w:hAnsi="Times New Roman" w:cs="Times New Roman"/>
+          <w:sz w:val="24"/>
+          <w:szCs w:val="24"/>
+        </w:rPr>
+        <w:t>ings with the 25th withdrawal. Ben</w:t>
+      </w:r>
+      <w:r>
+        <w:rPr>
+          <w:rFonts w:ascii="Times New Roman" w:hAnsi="Times New Roman" w:cs="Times New Roman"/>
+          <w:sz w:val="24"/>
+          <w:szCs w:val="24"/>
+        </w:rPr>
+        <w:t xml:space="preserve"> plan</w:t>
+      </w:r>
+      <w:r>
+        <w:rPr>
+          <w:rFonts w:ascii="Times New Roman" w:hAnsi="Times New Roman" w:cs="Times New Roman"/>
+          <w:sz w:val="24"/>
+          <w:szCs w:val="24"/>
+        </w:rPr>
+        <w:t>s</w:t>
+      </w:r>
+      <w:r>
+        <w:rPr>
+          <w:rFonts w:ascii="Times New Roman" w:hAnsi="Times New Roman" w:cs="Times New Roman"/>
+          <w:sz w:val="24"/>
+          <w:szCs w:val="24"/>
+        </w:rPr>
+        <w:t xml:space="preserve"> to</w:t>
+      </w:r>
+      <w:r>
+        <w:rPr>
+          <w:rFonts w:ascii="Times New Roman" w:hAnsi="Times New Roman" w:cs="Times New Roman"/>
+          <w:sz w:val="24"/>
+          <w:szCs w:val="24"/>
+        </w:rPr>
+        <w:t xml:space="preserve"> deposit in the bank a constant </w:t>
+      </w:r>
+      <w:r>
+        <w:rPr>
+          <w:rFonts w:ascii="Times New Roman" w:hAnsi="Times New Roman" w:cs="Times New Roman"/>
+          <w:sz w:val="24"/>
+          <w:szCs w:val="24"/>
+        </w:rPr>
+        <w:t>amount each year starting in one year and retire immediately after making the 40</w:t>
+      </w:r>
+      <w:r>
+        <w:rPr>
+          <w:rFonts w:ascii="Times New Roman" w:hAnsi="Times New Roman" w:cs="Times New Roman"/>
+          <w:sz w:val="24"/>
+          <w:szCs w:val="24"/>
+          <w:vertAlign w:val="superscript"/>
+        </w:rPr>
+        <w:t>th</w:t>
+      </w:r>
+      <w:r>
+        <w:rPr>
+          <w:rFonts w:ascii="Times New Roman" w:hAnsi="Times New Roman" w:cs="Times New Roman"/>
+          <w:sz w:val="24"/>
+          <w:szCs w:val="24"/>
+        </w:rPr>
+        <w:t xml:space="preserve"> deposit. What amount will Ben</w:t>
+      </w:r>
+      <w:r>
+        <w:rPr>
+          <w:rFonts w:ascii="Times New Roman" w:hAnsi="Times New Roman" w:cs="Times New Roman"/>
+          <w:sz w:val="24"/>
+          <w:szCs w:val="24"/>
+        </w:rPr>
+        <w:t xml:space="preserve"> need to deposit in the bank account each year</w:t>
+      </w:r>
+      <w:r>
+        <w:rPr>
+          <w:rFonts w:ascii="Times New Roman" w:hAnsi="Times New Roman" w:cs="Times New Roman"/>
+          <w:sz w:val="24"/>
+          <w:szCs w:val="24"/>
+        </w:rPr>
+        <w:t>?</w:t>
+      </w:r>
+    </w:p>
+    <w:p>
+      <w:pPr>
+        <w:rPr>
+          <w:rFonts w:ascii="Times New Roman" w:hAnsi="Times New Roman" w:cs="Times New Roman"/>
+          <w:sz w:val="24"/>
+          <w:szCs w:val="24"/>
+        </w:rPr>
+      </w:pPr>
+    </w:p>
+    <w:p>
+      <w:pPr>
+        <w:rPr>
+          <w:rFonts w:ascii="Times New Roman" w:hAnsi="Times New Roman" w:cs="Times New Roman"/>
+          <w:sz w:val="24"/>
+          <w:szCs w:val="24"/>
+        </w:rPr>
+      </w:pPr>
+      <w:r>
+        <w:rPr>
+          <w:rFonts w:ascii="Times New Roman" w:hAnsi="Times New Roman" w:cs="Times New Roman"/>
+          <w:sz w:val="24"/>
+          <w:szCs w:val="24"/>
+        </w:rPr>
+        <w:t xml:space="preserve">3) Smith Industries Ltd. is considering whether or not to invest in a project. The project requires an initial investment of $15,000. It will pay off $34,500 </w:t>
+      </w:r>
+      <w:r>
+        <w:rPr>
+          <w:rFonts w:ascii="Times New Roman" w:hAnsi="Times New Roman" w:cs="Times New Roman"/>
+          <w:sz w:val="24"/>
+          <w:szCs w:val="24"/>
+        </w:rPr>
+        <w:t>in the first year, but will require a settlement cost of $19,800 in the second year. What is the IRR of the project? At what cost of capital would Smith Industries Ltd. decide to invest in the project?</w:t>
+      </w:r>
+    </w:p>
+    <w:p>
+      <w:pPr>
+        <w:rPr>
+          <w:rFonts w:ascii="Times New Roman" w:hAnsi="Times New Roman" w:cs="Times New Roman"/>
+          <w:sz w:val="24"/>
+          <w:szCs w:val="24"/>
+        </w:rPr>
+      </w:pPr>
+    </w:p>
+    <w:p>
+      <w:pPr>
+        <w:rPr>
+          <w:rFonts w:ascii="Times New Roman" w:hAnsi="Times New Roman" w:cs="Times New Roman"/>
+          <w:sz w:val="24"/>
+          <w:szCs w:val="24"/>
+        </w:rPr>
+      </w:pPr>
+      <w:r>
+        <w:rPr>
+          <w:rFonts w:ascii="Times New Roman" w:hAnsi="Times New Roman" w:cs="Times New Roman"/>
+          <w:sz w:val="24"/>
+          <w:szCs w:val="24"/>
+        </w:rPr>
+        <w:t xml:space="preserve">4) </w:t>
+      </w:r>
+      <w:r>
+        <w:rPr>
+          <w:rFonts w:ascii="Times New Roman" w:hAnsi="Times New Roman" w:cs="Times New Roman"/>
+          <w:sz w:val="24"/>
+          <w:szCs w:val="24"/>
+        </w:rPr>
+        <w:t xml:space="preserve">You are deciding between two mutually exclusive investment </w:t>
+      </w:r>
+      <w:r>
+        <w:rPr>
+          <w:rFonts w:ascii="Times New Roman" w:hAnsi="Times New Roman" w:cs="Times New Roman"/>
+          <w:sz w:val="24"/>
+          <w:szCs w:val="24"/>
+        </w:rPr>
+        <w:t xml:space="preserve">opportunities. Both require the </w:t>
+      </w:r>
+      <w:r>
+        <w:rPr>
+          <w:rFonts w:ascii="Times New Roman" w:hAnsi="Times New Roman" w:cs="Times New Roman"/>
+          <w:sz w:val="24"/>
+          <w:szCs w:val="24"/>
+        </w:rPr>
+        <w:t xml:space="preserve">same initial investment of $9.8 million. Investment A will </w:t>
+      </w:r>
+      <w:r>
+        <w:rPr>
+          <w:rFonts w:ascii="Times New Roman" w:hAnsi="Times New Roman" w:cs="Times New Roman"/>
+          <w:sz w:val="24"/>
+          <w:szCs w:val="24"/>
+        </w:rPr>
+        <w:t xml:space="preserve">generate $2.01 million per year </w:t>
+      </w:r>
+      <w:r>
+        <w:rPr>
+          <w:rFonts w:ascii="Times New Roman" w:hAnsi="Times New Roman" w:cs="Times New Roman"/>
+          <w:sz w:val="24"/>
+          <w:szCs w:val="24"/>
+        </w:rPr>
+        <w:t>(starting at the end of the first year) in perpetuity. Investment B</w:t>
+      </w:r>
+      <w:r>
+        <w:rPr>
+          <w:rFonts w:ascii="Times New Roman" w:hAnsi="Times New Roman" w:cs="Times New Roman"/>
+          <w:sz w:val="24"/>
+          <w:szCs w:val="24"/>
+        </w:rPr>
+        <w:t xml:space="preserve"> will generate $1.47 million at </w:t>
+      </w:r>
+      <w:r>
+        <w:rPr>
+          <w:rFonts w:ascii="Times New Roman" w:hAnsi="Times New Roman" w:cs="Times New Roman"/>
+          <w:sz w:val="24"/>
+          <w:szCs w:val="24"/>
+        </w:rPr>
+        <w:t xml:space="preserve">the end of the first year and its revenues will grow at 2.6% per </w:t>
+      </w:r>
+      <w:r>
+        <w:rPr>
+          <w:rFonts w:ascii="Times New Roman" w:hAnsi="Times New Roman" w:cs="Times New Roman"/>
+          <w:sz w:val="24"/>
+          <w:szCs w:val="24"/>
+        </w:rPr>
+        <w:t>year for every year after that.</w:t>
+      </w:r>
+      <w:r>
+        <w:rPr>
+          <w:rFonts w:ascii="Times New Roman" w:hAnsi="Times New Roman" w:cs="Times New Roman"/>
+          <w:sz w:val="24"/>
+          <w:szCs w:val="24"/>
+        </w:rPr>
+        <w:t xml:space="preserve"> </w:t>
+      </w:r>
+    </w:p>
+    <w:p>
+      <w:pPr>
+        <w:ind w:firstLine="720"/>
+        <w:rPr>
+          <w:rFonts w:ascii="Times New Roman" w:hAnsi="Times New Roman" w:cs="Times New Roman"/>
+          <w:sz w:val="24"/>
+          <w:szCs w:val="24"/>
+        </w:rPr>
+      </w:pPr>
+      <w:r>
+        <w:rPr>
+          <w:rFonts w:ascii="Times New Roman" w:hAnsi="Times New Roman" w:cs="Times New Roman"/>
+          <w:sz w:val="24"/>
+          <w:szCs w:val="24"/>
+        </w:rPr>
+        <w:t xml:space="preserve">a. </w:t>
+      </w:r>
+      <w:r>
+        <w:rPr>
+          <w:rFonts w:ascii="Times New Roman" w:hAnsi="Times New Roman" w:cs="Times New Roman"/>
+          <w:sz w:val="24"/>
+          <w:szCs w:val="24"/>
+        </w:rPr>
+        <w:t>Which investment has the higher IRR?</w:t>
+      </w:r>
+    </w:p>
+    <w:p>
+      <w:pPr>
+        <w:ind w:firstLine="720"/>
+        <w:rPr>
+          <w:rFonts w:ascii="Times New Roman" w:hAnsi="Times New Roman" w:cs="Times New Roman"/>
+          <w:sz w:val="24"/>
+          <w:szCs w:val="24"/>
+        </w:rPr>
+      </w:pPr>
+      <w:r>
+        <w:rPr>
+          <w:rFonts w:ascii="Times New Roman" w:hAnsi="Times New Roman" w:cs="Times New Roman"/>
+          <w:sz w:val="24"/>
+          <w:szCs w:val="24"/>
+        </w:rPr>
+        <w:t xml:space="preserve">b. </w:t>
+      </w:r>
+      <w:r>
+        <w:rPr>
+          <w:rFonts w:ascii="Times New Roman" w:hAnsi="Times New Roman" w:cs="Times New Roman"/>
+          <w:sz w:val="24"/>
+          <w:szCs w:val="24"/>
+        </w:rPr>
+        <w:t>Which investment has the higher NPV when the cost of capital is 7.8%?</w:t>
+      </w:r>
+    </w:p>
+    <w:p>
+      <w:pPr>
+        <w:rPr>
+          <w:rFonts w:ascii="Times New Roman" w:hAnsi="Times New Roman" w:cs="Times New Roman"/>
+          <w:sz w:val="24"/>
+          <w:szCs w:val="24"/>
+        </w:rPr>
+      </w:pPr>
       <w:bookmarkStart w:id="0" w:name="_GoBack"/>
       <w:bookmarkEnd w:id="0"/>
-    </w:p>
-    <w:p>
-      <w:pPr>
-        <w:rPr>
-          <w:rFonts w:ascii="Times New Roman" w:hAnsi="Times New Roman" w:cs="Times New Roman"/>
-          <w:sz w:val="24"/>
-          <w:szCs w:val="24"/>
-        </w:rPr>
-      </w:pPr>
-    </w:p>
-    <w:p>
-      <w:pPr>
-        <w:rPr>
-          <w:rFonts w:ascii="Times New Roman" w:hAnsi="Times New Roman" w:cs="Times New Roman"/>
-          <w:sz w:val="24"/>
-          <w:szCs w:val="24"/>
-        </w:rPr>
-      </w:pPr>
-      <w:r>
-        <w:rPr>
-          <w:rFonts w:ascii="Times New Roman" w:hAnsi="Times New Roman" w:cs="Times New Roman"/>
-          <w:sz w:val="24"/>
-          <w:szCs w:val="24"/>
-        </w:rPr>
-        <w:t xml:space="preserve">2) </w:t>
-      </w:r>
-      <w:r>
-        <w:rPr>
-          <w:rFonts w:ascii="Times New Roman" w:hAnsi="Times New Roman" w:cs="Times New Roman"/>
-          <w:sz w:val="24"/>
-          <w:szCs w:val="24"/>
-        </w:rPr>
-        <w:t xml:space="preserve">Assume that the interest rate is 10% per year. </w:t>
-      </w:r>
-      <w:r>
-        <w:rPr>
-          <w:rFonts w:ascii="Times New Roman" w:hAnsi="Times New Roman" w:cs="Times New Roman"/>
-          <w:sz w:val="24"/>
-          <w:szCs w:val="24"/>
-        </w:rPr>
-        <w:t>Ben is</w:t>
-      </w:r>
-      <w:r>
-        <w:rPr>
-          <w:rFonts w:ascii="Times New Roman" w:hAnsi="Times New Roman" w:cs="Times New Roman"/>
-          <w:sz w:val="24"/>
-          <w:szCs w:val="24"/>
-        </w:rPr>
-        <w:t xml:space="preserve"> pla</w:t>
-      </w:r>
-      <w:r>
-        <w:rPr>
-          <w:rFonts w:ascii="Times New Roman" w:hAnsi="Times New Roman" w:cs="Times New Roman"/>
-          <w:sz w:val="24"/>
-          <w:szCs w:val="24"/>
-        </w:rPr>
-        <w:t xml:space="preserve">nning to retire in 40 years and hope to </w:t>
-      </w:r>
-      <w:r>
-        <w:rPr>
-          <w:rFonts w:ascii="Times New Roman" w:hAnsi="Times New Roman" w:cs="Times New Roman"/>
-          <w:sz w:val="24"/>
-          <w:szCs w:val="24"/>
-        </w:rPr>
-        <w:t xml:space="preserve">live for 25 years in retirement. </w:t>
-      </w:r>
-      <w:r>
-        <w:rPr>
-          <w:rFonts w:ascii="Times New Roman" w:hAnsi="Times New Roman" w:cs="Times New Roman"/>
-          <w:sz w:val="24"/>
-          <w:szCs w:val="24"/>
-        </w:rPr>
-        <w:t>Ben</w:t>
-      </w:r>
-      <w:r>
-        <w:rPr>
-          <w:rFonts w:ascii="Times New Roman" w:hAnsi="Times New Roman" w:cs="Times New Roman"/>
-          <w:sz w:val="24"/>
-          <w:szCs w:val="24"/>
-        </w:rPr>
-        <w:t xml:space="preserve"> estimate</w:t>
-      </w:r>
-      <w:r>
-        <w:rPr>
-          <w:rFonts w:ascii="Times New Roman" w:hAnsi="Times New Roman" w:cs="Times New Roman"/>
-          <w:sz w:val="24"/>
-          <w:szCs w:val="24"/>
-        </w:rPr>
-        <w:t>s</w:t>
-      </w:r>
-      <w:r>
-        <w:rPr>
-          <w:rFonts w:ascii="Times New Roman" w:hAnsi="Times New Roman" w:cs="Times New Roman"/>
-          <w:sz w:val="24"/>
-          <w:szCs w:val="24"/>
-        </w:rPr>
-        <w:t xml:space="preserve"> that</w:t>
-      </w:r>
-      <w:r>
-        <w:rPr>
-          <w:rFonts w:ascii="Times New Roman" w:hAnsi="Times New Roman" w:cs="Times New Roman"/>
-          <w:sz w:val="24"/>
-          <w:szCs w:val="24"/>
-        </w:rPr>
-        <w:t xml:space="preserve"> in retirement he will need to </w:t>
-      </w:r>
-      <w:r>
-        <w:rPr>
-          <w:rFonts w:ascii="Times New Roman" w:hAnsi="Times New Roman" w:cs="Times New Roman"/>
-          <w:sz w:val="24"/>
-          <w:szCs w:val="24"/>
-        </w:rPr>
-        <w:t>withdraw $40,000 per year (starting one year after re</w:t>
-      </w:r>
-      <w:r>
-        <w:rPr>
-          <w:rFonts w:ascii="Times New Roman" w:hAnsi="Times New Roman" w:cs="Times New Roman"/>
-          <w:sz w:val="24"/>
-          <w:szCs w:val="24"/>
-        </w:rPr>
-        <w:t xml:space="preserve">tirement) so that he will just exhaust his </w:t>
-      </w:r>
-      <w:r>
-        <w:rPr>
-          <w:rFonts w:ascii="Times New Roman" w:hAnsi="Times New Roman" w:cs="Times New Roman"/>
-          <w:sz w:val="24"/>
-          <w:szCs w:val="24"/>
-        </w:rPr>
-        <w:t>sav</w:t>
-      </w:r>
-      <w:r>
-        <w:rPr>
-          <w:rFonts w:ascii="Times New Roman" w:hAnsi="Times New Roman" w:cs="Times New Roman"/>
-          <w:sz w:val="24"/>
-          <w:szCs w:val="24"/>
-        </w:rPr>
-        <w:t>ings with the 25th withdrawal. Ben</w:t>
-      </w:r>
-      <w:r>
-        <w:rPr>
-          <w:rFonts w:ascii="Times New Roman" w:hAnsi="Times New Roman" w:cs="Times New Roman"/>
-          <w:sz w:val="24"/>
-          <w:szCs w:val="24"/>
-        </w:rPr>
-        <w:t xml:space="preserve"> plan</w:t>
-      </w:r>
-      <w:r>
-        <w:rPr>
-          <w:rFonts w:ascii="Times New Roman" w:hAnsi="Times New Roman" w:cs="Times New Roman"/>
-          <w:sz w:val="24"/>
-          <w:szCs w:val="24"/>
-        </w:rPr>
-        <w:t>s</w:t>
-      </w:r>
-      <w:r>
-        <w:rPr>
-          <w:rFonts w:ascii="Times New Roman" w:hAnsi="Times New Roman" w:cs="Times New Roman"/>
-          <w:sz w:val="24"/>
-          <w:szCs w:val="24"/>
-        </w:rPr>
-        <w:t xml:space="preserve"> to</w:t>
-      </w:r>
-      <w:r>
-        <w:rPr>
-          <w:rFonts w:ascii="Times New Roman" w:hAnsi="Times New Roman" w:cs="Times New Roman"/>
-          <w:sz w:val="24"/>
-          <w:szCs w:val="24"/>
-        </w:rPr>
-        <w:t xml:space="preserve"> deposit in the bank a constant </w:t>
-      </w:r>
-      <w:r>
-        <w:rPr>
-          <w:rFonts w:ascii="Times New Roman" w:hAnsi="Times New Roman" w:cs="Times New Roman"/>
-          <w:sz w:val="24"/>
-          <w:szCs w:val="24"/>
-        </w:rPr>
-        <w:t>amount each year starting in one year and retire immediately after making the 40</w:t>
-      </w:r>
-      <w:r>
-        <w:rPr>
-          <w:rFonts w:ascii="Times New Roman" w:hAnsi="Times New Roman" w:cs="Times New Roman"/>
-          <w:sz w:val="24"/>
-          <w:szCs w:val="24"/>
-          <w:vertAlign w:val="superscript"/>
-        </w:rPr>
-        <w:t>th</w:t>
-      </w:r>
-      <w:r>
-        <w:rPr>
-          <w:rFonts w:ascii="Times New Roman" w:hAnsi="Times New Roman" w:cs="Times New Roman"/>
-          <w:sz w:val="24"/>
-          <w:szCs w:val="24"/>
-        </w:rPr>
-        <w:t xml:space="preserve"> deposit. What amount will Ben</w:t>
-      </w:r>
-      <w:r>
-        <w:rPr>
-          <w:rFonts w:ascii="Times New Roman" w:hAnsi="Times New Roman" w:cs="Times New Roman"/>
-          <w:sz w:val="24"/>
-          <w:szCs w:val="24"/>
-        </w:rPr>
-        <w:t xml:space="preserve"> need to deposit in the bank account each year</w:t>
-      </w:r>
-      <w:r>
-        <w:rPr>
-          <w:rFonts w:ascii="Times New Roman" w:hAnsi="Times New Roman" w:cs="Times New Roman"/>
-          <w:sz w:val="24"/>
-          <w:szCs w:val="24"/>
-        </w:rPr>
-        <w:t>?</w:t>
-      </w:r>
-    </w:p>
-    <w:p>
-      <w:pPr>
-        <w:rPr>
-          <w:rFonts w:ascii="Times New Roman" w:hAnsi="Times New Roman" w:cs="Times New Roman"/>
-          <w:sz w:val="24"/>
-          <w:szCs w:val="24"/>
-        </w:rPr>
-      </w:pPr>
-    </w:p>
-    <w:p>
-      <w:pPr>
-        <w:rPr>
-          <w:rFonts w:ascii="Times New Roman" w:hAnsi="Times New Roman" w:cs="Times New Roman"/>
-          <w:sz w:val="24"/>
-          <w:szCs w:val="24"/>
-        </w:rPr>
-      </w:pPr>
-      <w:r>
-        <w:rPr>
-          <w:rFonts w:ascii="Times New Roman" w:hAnsi="Times New Roman" w:cs="Times New Roman"/>
-          <w:sz w:val="24"/>
-          <w:szCs w:val="24"/>
-        </w:rPr>
-        <w:t xml:space="preserve">3) Smith Industries Ltd. is considering whether or not to invest in a project. The project requires an initial investment of $15,000. It will pay off $34,500 </w:t>
-      </w:r>
-      <w:r>
-        <w:rPr>
-          <w:rFonts w:ascii="Times New Roman" w:hAnsi="Times New Roman" w:cs="Times New Roman"/>
-          <w:sz w:val="24"/>
-          <w:szCs w:val="24"/>
-        </w:rPr>
-        <w:t>in the first year, but will require a settlement cost of $19,800 in the second year. What is the IRR of the project? At what cost of capital would Smith Industries Ltd. decide to invest in the project?</w:t>
-      </w:r>
-    </w:p>
-    <w:p>
-      <w:pPr>
-        <w:rPr>
-          <w:rFonts w:ascii="Times New Roman" w:hAnsi="Times New Roman" w:cs="Times New Roman"/>
-          <w:sz w:val="24"/>
-          <w:szCs w:val="24"/>
-        </w:rPr>
-      </w:pPr>
-    </w:p>
-    <w:p>
-      <w:pPr>
-        <w:rPr>
-          <w:rFonts w:ascii="Times New Roman" w:hAnsi="Times New Roman" w:cs="Times New Roman"/>
-          <w:sz w:val="24"/>
-          <w:szCs w:val="24"/>
-        </w:rPr>
-      </w:pPr>
-      <w:r>
-        <w:rPr>
-          <w:rFonts w:ascii="Times New Roman" w:hAnsi="Times New Roman" w:cs="Times New Roman"/>
-          <w:sz w:val="24"/>
-          <w:szCs w:val="24"/>
-        </w:rPr>
-        <w:t xml:space="preserve">4) </w:t>
-      </w:r>
-      <w:r>
-        <w:rPr>
-          <w:rFonts w:ascii="Times New Roman" w:hAnsi="Times New Roman" w:cs="Times New Roman"/>
-          <w:sz w:val="24"/>
-          <w:szCs w:val="24"/>
-        </w:rPr>
-        <w:t xml:space="preserve">You are deciding between two mutually exclusive investment </w:t>
-      </w:r>
-      <w:r>
-        <w:rPr>
-          <w:rFonts w:ascii="Times New Roman" w:hAnsi="Times New Roman" w:cs="Times New Roman"/>
-          <w:sz w:val="24"/>
-          <w:szCs w:val="24"/>
-        </w:rPr>
-        <w:t xml:space="preserve">opportunities. Both require the </w:t>
-      </w:r>
-      <w:r>
-        <w:rPr>
-          <w:rFonts w:ascii="Times New Roman" w:hAnsi="Times New Roman" w:cs="Times New Roman"/>
-          <w:sz w:val="24"/>
-          <w:szCs w:val="24"/>
-        </w:rPr>
-        <w:t xml:space="preserve">same initial investment of $9.8 million. Investment A will </w:t>
-      </w:r>
-      <w:r>
-        <w:rPr>
-          <w:rFonts w:ascii="Times New Roman" w:hAnsi="Times New Roman" w:cs="Times New Roman"/>
-          <w:sz w:val="24"/>
-          <w:szCs w:val="24"/>
-        </w:rPr>
-        <w:t xml:space="preserve">generate $2.01 million per year </w:t>
-      </w:r>
-      <w:r>
-        <w:rPr>
-          <w:rFonts w:ascii="Times New Roman" w:hAnsi="Times New Roman" w:cs="Times New Roman"/>
-          <w:sz w:val="24"/>
-          <w:szCs w:val="24"/>
-        </w:rPr>
-        <w:t>(starting at the end of the first year) in perpetuity. Investment B</w:t>
-      </w:r>
-      <w:r>
-        <w:rPr>
-          <w:rFonts w:ascii="Times New Roman" w:hAnsi="Times New Roman" w:cs="Times New Roman"/>
-          <w:sz w:val="24"/>
-          <w:szCs w:val="24"/>
-        </w:rPr>
-        <w:t xml:space="preserve"> will generate $1.47 million at </w:t>
-      </w:r>
-      <w:r>
-        <w:rPr>
-          <w:rFonts w:ascii="Times New Roman" w:hAnsi="Times New Roman" w:cs="Times New Roman"/>
-          <w:sz w:val="24"/>
-          <w:szCs w:val="24"/>
-        </w:rPr>
-        <w:t xml:space="preserve">the end of the first year and its revenues will grow at 2.6% per </w:t>
-      </w:r>
-      <w:r>
-        <w:rPr>
-          <w:rFonts w:ascii="Times New Roman" w:hAnsi="Times New Roman" w:cs="Times New Roman"/>
-          <w:sz w:val="24"/>
-          <w:szCs w:val="24"/>
-        </w:rPr>
-        <w:t>year for every year after that.</w:t>
-      </w:r>
-      <w:r>
-        <w:rPr>
-          <w:rFonts w:ascii="Times New Roman" w:hAnsi="Times New Roman" w:cs="Times New Roman"/>
-          <w:sz w:val="24"/>
-          <w:szCs w:val="24"/>
-        </w:rPr>
-        <w:t xml:space="preserve"> </w:t>
-      </w:r>
-    </w:p>
-    <w:p>
-      <w:pPr>
-        <w:ind w:firstLine="720"/>
-        <w:rPr>
-          <w:rFonts w:ascii="Times New Roman" w:hAnsi="Times New Roman" w:cs="Times New Roman"/>
-          <w:sz w:val="24"/>
-          <w:szCs w:val="24"/>
-        </w:rPr>
-      </w:pPr>
-      <w:r>
-        <w:rPr>
-          <w:rFonts w:ascii="Times New Roman" w:hAnsi="Times New Roman" w:cs="Times New Roman"/>
-          <w:sz w:val="24"/>
-          <w:szCs w:val="24"/>
-        </w:rPr>
-        <w:t xml:space="preserve">a. </w:t>
-      </w:r>
-      <w:r>
-        <w:rPr>
-          <w:rFonts w:ascii="Times New Roman" w:hAnsi="Times New Roman" w:cs="Times New Roman"/>
-          <w:sz w:val="24"/>
-          <w:szCs w:val="24"/>
-        </w:rPr>
-        <w:t>Which investment has the higher IRR?</w:t>
-      </w:r>
-    </w:p>
-    <w:p>
-      <w:pPr>
-        <w:ind w:firstLine="720"/>
-        <w:rPr>
-          <w:rFonts w:ascii="Times New Roman" w:hAnsi="Times New Roman" w:cs="Times New Roman"/>
-          <w:sz w:val="24"/>
-          <w:szCs w:val="24"/>
-        </w:rPr>
-      </w:pPr>
-      <w:r>
-        <w:rPr>
-          <w:rFonts w:ascii="Times New Roman" w:hAnsi="Times New Roman" w:cs="Times New Roman"/>
-          <w:sz w:val="24"/>
-          <w:szCs w:val="24"/>
-        </w:rPr>
-        <w:t xml:space="preserve">b. </w:t>
-      </w:r>
-      <w:r>
-        <w:rPr>
-          <w:rFonts w:ascii="Times New Roman" w:hAnsi="Times New Roman" w:cs="Times New Roman"/>
-          <w:sz w:val="24"/>
-          <w:szCs w:val="24"/>
-        </w:rPr>
-        <w:t>Which investment has the higher NPV when the cost of capital is 7.8%?</w:t>
-      </w:r>
-    </w:p>
-    <w:p>
-      <w:pPr>
-        <w:ind w:left="720"/>
-        <w:rPr>
-          <w:rFonts w:ascii="Times New Roman" w:hAnsi="Times New Roman" w:cs="Times New Roman"/>
-          <w:sz w:val="24"/>
-          <w:szCs w:val="24"/>
-        </w:rPr>
-      </w:pPr>
-      <w:r>
-        <w:rPr>
-          <w:rFonts w:ascii="Times New Roman" w:hAnsi="Times New Roman" w:cs="Times New Roman"/>
-          <w:sz w:val="24"/>
-          <w:szCs w:val="24"/>
-        </w:rPr>
-        <w:t>c. In this case, for what values of the cost of capital does picking the higher IRR give the correct</w:t>
-      </w:r>
-      <w:r>
-        <w:rPr>
-          <w:rFonts w:ascii="Times New Roman" w:hAnsi="Times New Roman" w:cs="Times New Roman"/>
-          <w:sz w:val="24"/>
-          <w:szCs w:val="24"/>
-        </w:rPr>
-        <w:t xml:space="preserve"> </w:t>
-      </w:r>
-      <w:r>
-        <w:rPr>
-          <w:rFonts w:ascii="Times New Roman" w:hAnsi="Times New Roman" w:cs="Times New Roman"/>
-          <w:sz w:val="24"/>
-          <w:szCs w:val="24"/>
-        </w:rPr>
-        <w:t>answer as to which investment is the best opportunity?</w:t>
-      </w:r>
-    </w:p>
-    <w:p>
-      <w:pPr>
-        <w:rPr>
-          <w:rFonts w:ascii="Times New Roman" w:hAnsi="Times New Roman" w:cs="Times New Roman"/>
-          <w:sz w:val="24"/>
-          <w:szCs w:val="24"/>
-        </w:rPr>
-      </w:pPr>
     </w:p>
     <w:p>
       <w:pPr>
@@ -1101,7 +1067,6 @@
                 <w:sz w:val="24"/>
                 <w:szCs w:val="24"/>
               </w:rPr>
-              <w:lastRenderedPageBreak/>
               <w:t>Inventory</w:t>
             </w:r>
           </w:p>
@@ -1278,6 +1243,7 @@
           <w:sz w:val="24"/>
           <w:szCs w:val="24"/>
         </w:rPr>
+        <w:lastRenderedPageBreak/>
         <w:t>Pear Inc. uses straight-line depreciation for the machinery and the machines will depreciate over 3 years. The corporate tax rate is 40% and the cost of capital is 7%. What is the NPV of the project?</w:t>
       </w:r>
     </w:p>
@@ -1298,7 +1264,7 @@
 </file>
 
 <file path=word/endnotes.xml><?xml version="1.0" encoding="utf-8"?>
-<w:endnotes xmlns:wpc="http://schemas.microsoft.com/office/word/2010/wordprocessingCanvas" xmlns:cx="http://schemas.microsoft.com/office/drawing/2014/chartex" xmlns:cx1="http://schemas.microsoft.com/office/drawing/2015/9/8/chartex" xmlns:mc="http://schemas.openxmlformats.org/markup-compatibility/2006" xmlns:o="urn:schemas-microsoft-com:office:office" xmlns:r="http://schemas.openxmlformats.org/officeDocument/2006/relationships" xmlns:m="http://schemas.openxmlformats.org/officeDocument/2006/math" xmlns:v="urn:schemas-microsoft-com:vml" xmlns:wp14="http://schemas.microsoft.com/office/word/2010/wordprocessingDrawing" xmlns:wp="http://schemas.openxmlformats.org/drawingml/2006/wordprocessingDrawing" xmlns:w10="urn:schemas-microsoft-com:office:word" xmlns:w="http://schemas.openxmlformats.org/wordprocessingml/2006/main" xmlns:w14="http://schemas.microsoft.com/office/word/2010/wordml" xmlns:w15="http://schemas.microsoft.com/office/word/2012/wordml" xmlns:w16se="http://schemas.microsoft.com/office/word/2015/wordml/symex" xmlns:wpg="http://schemas.microsoft.com/office/word/2010/wordprocessingGroup" xmlns:wpi="http://schemas.microsoft.com/office/word/2010/wordprocessingInk" xmlns:wne="http://schemas.microsoft.com/office/word/2006/wordml" xmlns:wps="http://schemas.microsoft.com/office/word/2010/wordprocessingShape" mc:Ignorable="w14 w15 w16se wp14">
+<w:endnotes xmlns:wpc="http://schemas.microsoft.com/office/word/2010/wordprocessingCanvas" xmlns:cx="http://schemas.microsoft.com/office/drawing/2014/chartex" xmlns:cx1="http://schemas.microsoft.com/office/drawing/2015/9/8/chartex" xmlns:cx2="http://schemas.microsoft.com/office/drawing/2015/10/21/chartex" xmlns:cx3="http://schemas.microsoft.com/office/drawing/2016/5/9/chartex" xmlns:cx4="http://schemas.microsoft.com/office/drawing/2016/5/10/chartex" xmlns:cx5="http://schemas.microsoft.com/office/drawing/2016/5/11/chartex" xmlns:cx6="http://schemas.microsoft.com/office/drawing/2016/5/12/chartex" xmlns:cx7="http://schemas.microsoft.com/office/drawing/2016/5/13/chartex" xmlns:cx8="http://schemas.microsoft.com/office/drawing/2016/5/14/chartex" xmlns:mc="http://schemas.openxmlformats.org/markup-compatibility/2006" xmlns:aink="http://schemas.microsoft.com/office/drawing/2016/ink" xmlns:am3d="http://schemas.microsoft.com/office/drawing/2017/model3d" xmlns:o="urn:schemas-microsoft-com:office:office" xmlns:r="http://schemas.openxmlformats.org/officeDocument/2006/relationships" xmlns:m="http://schemas.openxmlformats.org/officeDocument/2006/math" xmlns:v="urn:schemas-microsoft-com:vml" xmlns:wp14="http://schemas.microsoft.com/office/word/2010/wordprocessingDrawing" xmlns:wp="http://schemas.openxmlformats.org/drawingml/2006/wordprocessingDrawing" xmlns:w10="urn:schemas-microsoft-com:office:word" xmlns:w="http://schemas.openxmlformats.org/wordprocessingml/2006/main" xmlns:w14="http://schemas.microsoft.com/office/word/2010/wordml" xmlns:w15="http://schemas.microsoft.com/office/word/2012/wordml" xmlns:w16cid="http://schemas.microsoft.com/office/word/2016/wordml/cid" xmlns:w16se="http://schemas.microsoft.com/office/word/2015/wordml/symex" xmlns:wpg="http://schemas.microsoft.com/office/word/2010/wordprocessingGroup" xmlns:wpi="http://schemas.microsoft.com/office/word/2010/wordprocessingInk" xmlns:wne="http://schemas.microsoft.com/office/word/2006/wordml" xmlns:wps="http://schemas.microsoft.com/office/word/2010/wordprocessingShape" mc:Ignorable="w14 w15 w16se w16cid wp14">
   <w:endnote w:type="separator" w:id="-1">
     <w:p>
       <w:pPr>
@@ -1323,7 +1289,7 @@
 </file>
 
 <file path=word/footer1.xml><?xml version="1.0" encoding="utf-8"?>
-<w:ftr xmlns:wpc="http://schemas.microsoft.com/office/word/2010/wordprocessingCanvas" xmlns:cx="http://schemas.microsoft.com/office/drawing/2014/chartex" xmlns:cx1="http://schemas.microsoft.com/office/drawing/2015/9/8/chartex" xmlns:mc="http://schemas.openxmlformats.org/markup-compatibility/2006" xmlns:o="urn:schemas-microsoft-com:office:office" xmlns:r="http://schemas.openxmlformats.org/officeDocument/2006/relationships" xmlns:m="http://schemas.openxmlformats.org/officeDocument/2006/math" xmlns:v="urn:schemas-microsoft-com:vml" xmlns:wp14="http://schemas.microsoft.com/office/word/2010/wordprocessingDrawing" xmlns:wp="http://schemas.openxmlformats.org/drawingml/2006/wordprocessingDrawing" xmlns:w10="urn:schemas-microsoft-com:office:word" xmlns:w="http://schemas.openxmlformats.org/wordprocessingml/2006/main" xmlns:w14="http://schemas.microsoft.com/office/word/2010/wordml" xmlns:w15="http://schemas.microsoft.com/office/word/2012/wordml" xmlns:w16se="http://schemas.microsoft.com/office/word/2015/wordml/symex" xmlns:wpg="http://schemas.microsoft.com/office/word/2010/wordprocessingGroup" xmlns:wpi="http://schemas.microsoft.com/office/word/2010/wordprocessingInk" xmlns:wne="http://schemas.microsoft.com/office/word/2006/wordml" xmlns:wps="http://schemas.microsoft.com/office/word/2010/wordprocessingShape" mc:Ignorable="w14 w15 w16se wp14">
+<w:ftr xmlns:wpc="http://schemas.microsoft.com/office/word/2010/wordprocessingCanvas" xmlns:cx="http://schemas.microsoft.com/office/drawing/2014/chartex" xmlns:cx1="http://schemas.microsoft.com/office/drawing/2015/9/8/chartex" xmlns:cx2="http://schemas.microsoft.com/office/drawing/2015/10/21/chartex" xmlns:cx3="http://schemas.microsoft.com/office/drawing/2016/5/9/chartex" xmlns:cx4="http://schemas.microsoft.com/office/drawing/2016/5/10/chartex" xmlns:cx5="http://schemas.microsoft.com/office/drawing/2016/5/11/chartex" xmlns:cx6="http://schemas.microsoft.com/office/drawing/2016/5/12/chartex" xmlns:cx7="http://schemas.microsoft.com/office/drawing/2016/5/13/chartex" xmlns:cx8="http://schemas.microsoft.com/office/drawing/2016/5/14/chartex" xmlns:mc="http://schemas.openxmlformats.org/markup-compatibility/2006" xmlns:aink="http://schemas.microsoft.com/office/drawing/2016/ink" xmlns:am3d="http://schemas.microsoft.com/office/drawing/2017/model3d" xmlns:o="urn:schemas-microsoft-com:office:office" xmlns:r="http://schemas.openxmlformats.org/officeDocument/2006/relationships" xmlns:m="http://schemas.openxmlformats.org/officeDocument/2006/math" xmlns:v="urn:schemas-microsoft-com:vml" xmlns:wp14="http://schemas.microsoft.com/office/word/2010/wordprocessingDrawing" xmlns:wp="http://schemas.openxmlformats.org/drawingml/2006/wordprocessingDrawing" xmlns:w10="urn:schemas-microsoft-com:office:word" xmlns:w="http://schemas.openxmlformats.org/wordprocessingml/2006/main" xmlns:w14="http://schemas.microsoft.com/office/word/2010/wordml" xmlns:w15="http://schemas.microsoft.com/office/word/2012/wordml" xmlns:w16cid="http://schemas.microsoft.com/office/word/2016/wordml/cid" xmlns:w16se="http://schemas.microsoft.com/office/word/2015/wordml/symex" xmlns:wpg="http://schemas.microsoft.com/office/word/2010/wordprocessingGroup" xmlns:wpi="http://schemas.microsoft.com/office/word/2010/wordprocessingInk" xmlns:wne="http://schemas.microsoft.com/office/word/2006/wordml" xmlns:wps="http://schemas.microsoft.com/office/word/2010/wordprocessingShape" mc:Ignorable="w14 w15 w16se w16cid wp14">
   <w:p>
     <w:pPr>
       <w:pStyle w:val="Footer"/>
@@ -1333,7 +1299,7 @@
 </file>
 
 <file path=word/footer2.xml><?xml version="1.0" encoding="utf-8"?>
-<w:ftr xmlns:wpc="http://schemas.microsoft.com/office/word/2010/wordprocessingCanvas" xmlns:cx="http://schemas.microsoft.com/office/drawing/2014/chartex" xmlns:cx1="http://schemas.microsoft.com/office/drawing/2015/9/8/chartex" xmlns:mc="http://schemas.openxmlformats.org/markup-compatibility/2006" xmlns:o="urn:schemas-microsoft-com:office:office" xmlns:r="http://schemas.openxmlformats.org/officeDocument/2006/relationships" xmlns:m="http://schemas.openxmlformats.org/officeDocument/2006/math" xmlns:v="urn:schemas-microsoft-com:vml" xmlns:wp14="http://schemas.microsoft.com/office/word/2010/wordprocessingDrawing" xmlns:wp="http://schemas.openxmlformats.org/drawingml/2006/wordprocessingDrawing" xmlns:w10="urn:schemas-microsoft-com:office:word" xmlns:w="http://schemas.openxmlformats.org/wordprocessingml/2006/main" xmlns:w14="http://schemas.microsoft.com/office/word/2010/wordml" xmlns:w15="http://schemas.microsoft.com/office/word/2012/wordml" xmlns:w16se="http://schemas.microsoft.com/office/word/2015/wordml/symex" xmlns:wpg="http://schemas.microsoft.com/office/word/2010/wordprocessingGroup" xmlns:wpi="http://schemas.microsoft.com/office/word/2010/wordprocessingInk" xmlns:wne="http://schemas.microsoft.com/office/word/2006/wordml" xmlns:wps="http://schemas.microsoft.com/office/word/2010/wordprocessingShape" mc:Ignorable="w14 w15 w16se wp14">
+<w:ftr xmlns:wpc="http://schemas.microsoft.com/office/word/2010/wordprocessingCanvas" xmlns:cx="http://schemas.microsoft.com/office/drawing/2014/chartex" xmlns:cx1="http://schemas.microsoft.com/office/drawing/2015/9/8/chartex" xmlns:cx2="http://schemas.microsoft.com/office/drawing/2015/10/21/chartex" xmlns:cx3="http://schemas.microsoft.com/office/drawing/2016/5/9/chartex" xmlns:cx4="http://schemas.microsoft.com/office/drawing/2016/5/10/chartex" xmlns:cx5="http://schemas.microsoft.com/office/drawing/2016/5/11/chartex" xmlns:cx6="http://schemas.microsoft.com/office/drawing/2016/5/12/chartex" xmlns:cx7="http://schemas.microsoft.com/office/drawing/2016/5/13/chartex" xmlns:cx8="http://schemas.microsoft.com/office/drawing/2016/5/14/chartex" xmlns:mc="http://schemas.openxmlformats.org/markup-compatibility/2006" xmlns:aink="http://schemas.microsoft.com/office/drawing/2016/ink" xmlns:am3d="http://schemas.microsoft.com/office/drawing/2017/model3d" xmlns:o="urn:schemas-microsoft-com:office:office" xmlns:r="http://schemas.openxmlformats.org/officeDocument/2006/relationships" xmlns:m="http://schemas.openxmlformats.org/officeDocument/2006/math" xmlns:v="urn:schemas-microsoft-com:vml" xmlns:wp14="http://schemas.microsoft.com/office/word/2010/wordprocessingDrawing" xmlns:wp="http://schemas.openxmlformats.org/drawingml/2006/wordprocessingDrawing" xmlns:w10="urn:schemas-microsoft-com:office:word" xmlns:w="http://schemas.openxmlformats.org/wordprocessingml/2006/main" xmlns:w14="http://schemas.microsoft.com/office/word/2010/wordml" xmlns:w15="http://schemas.microsoft.com/office/word/2012/wordml" xmlns:w16cid="http://schemas.microsoft.com/office/word/2016/wordml/cid" xmlns:w16se="http://schemas.microsoft.com/office/word/2015/wordml/symex" xmlns:wpg="http://schemas.microsoft.com/office/word/2010/wordprocessingGroup" xmlns:wpi="http://schemas.microsoft.com/office/word/2010/wordprocessingInk" xmlns:wne="http://schemas.microsoft.com/office/word/2006/wordml" xmlns:wps="http://schemas.microsoft.com/office/word/2010/wordprocessingShape" mc:Ignorable="w14 w15 w16se w16cid wp14">
   <w:p>
     <w:pPr>
       <w:pStyle w:val="Footer"/>
@@ -1343,7 +1309,7 @@
 </file>
 
 <file path=word/footer3.xml><?xml version="1.0" encoding="utf-8"?>
-<w:ftr xmlns:wpc="http://schemas.microsoft.com/office/word/2010/wordprocessingCanvas" xmlns:cx="http://schemas.microsoft.com/office/drawing/2014/chartex" xmlns:cx1="http://schemas.microsoft.com/office/drawing/2015/9/8/chartex" xmlns:mc="http://schemas.openxmlformats.org/markup-compatibility/2006" xmlns:o="urn:schemas-microsoft-com:office:office" xmlns:r="http://schemas.openxmlformats.org/officeDocument/2006/relationships" xmlns:m="http://schemas.openxmlformats.org/officeDocument/2006/math" xmlns:v="urn:schemas-microsoft-com:vml" xmlns:wp14="http://schemas.microsoft.com/office/word/2010/wordprocessingDrawing" xmlns:wp="http://schemas.openxmlformats.org/drawingml/2006/wordprocessingDrawing" xmlns:w10="urn:schemas-microsoft-com:office:word" xmlns:w="http://schemas.openxmlformats.org/wordprocessingml/2006/main" xmlns:w14="http://schemas.microsoft.com/office/word/2010/wordml" xmlns:w15="http://schemas.microsoft.com/office/word/2012/wordml" xmlns:w16se="http://schemas.microsoft.com/office/word/2015/wordml/symex" xmlns:wpg="http://schemas.microsoft.com/office/word/2010/wordprocessingGroup" xmlns:wpi="http://schemas.microsoft.com/office/word/2010/wordprocessingInk" xmlns:wne="http://schemas.microsoft.com/office/word/2006/wordml" xmlns:wps="http://schemas.microsoft.com/office/word/2010/wordprocessingShape" mc:Ignorable="w14 w15 w16se wp14">
+<w:ftr xmlns:wpc="http://schemas.microsoft.com/office/word/2010/wordprocessingCanvas" xmlns:cx="http://schemas.microsoft.com/office/drawing/2014/chartex" xmlns:cx1="http://schemas.microsoft.com/office/drawing/2015/9/8/chartex" xmlns:cx2="http://schemas.microsoft.com/office/drawing/2015/10/21/chartex" xmlns:cx3="http://schemas.microsoft.com/office/drawing/2016/5/9/chartex" xmlns:cx4="http://schemas.microsoft.com/office/drawing/2016/5/10/chartex" xmlns:cx5="http://schemas.microsoft.com/office/drawing/2016/5/11/chartex" xmlns:cx6="http://schemas.microsoft.com/office/drawing/2016/5/12/chartex" xmlns:cx7="http://schemas.microsoft.com/office/drawing/2016/5/13/chartex" xmlns:cx8="http://schemas.microsoft.com/office/drawing/2016/5/14/chartex" xmlns:mc="http://schemas.openxmlformats.org/markup-compatibility/2006" xmlns:aink="http://schemas.microsoft.com/office/drawing/2016/ink" xmlns:am3d="http://schemas.microsoft.com/office/drawing/2017/model3d" xmlns:o="urn:schemas-microsoft-com:office:office" xmlns:r="http://schemas.openxmlformats.org/officeDocument/2006/relationships" xmlns:m="http://schemas.openxmlformats.org/officeDocument/2006/math" xmlns:v="urn:schemas-microsoft-com:vml" xmlns:wp14="http://schemas.microsoft.com/office/word/2010/wordprocessingDrawing" xmlns:wp="http://schemas.openxmlformats.org/drawingml/2006/wordprocessingDrawing" xmlns:w10="urn:schemas-microsoft-com:office:word" xmlns:w="http://schemas.openxmlformats.org/wordprocessingml/2006/main" xmlns:w14="http://schemas.microsoft.com/office/word/2010/wordml" xmlns:w15="http://schemas.microsoft.com/office/word/2012/wordml" xmlns:w16cid="http://schemas.microsoft.com/office/word/2016/wordml/cid" xmlns:w16se="http://schemas.microsoft.com/office/word/2015/wordml/symex" xmlns:wpg="http://schemas.microsoft.com/office/word/2010/wordprocessingGroup" xmlns:wpi="http://schemas.microsoft.com/office/word/2010/wordprocessingInk" xmlns:wne="http://schemas.microsoft.com/office/word/2006/wordml" xmlns:wps="http://schemas.microsoft.com/office/word/2010/wordprocessingShape" mc:Ignorable="w14 w15 w16se w16cid wp14">
   <w:p>
     <w:pPr>
       <w:pStyle w:val="Footer"/>
@@ -1353,7 +1319,7 @@
 </file>
 
 <file path=word/footnotes.xml><?xml version="1.0" encoding="utf-8"?>
-<w:footnotes xmlns:wpc="http://schemas.microsoft.com/office/word/2010/wordprocessingCanvas" xmlns:cx="http://schemas.microsoft.com/office/drawing/2014/chartex" xmlns:cx1="http://schemas.microsoft.com/office/drawing/2015/9/8/chartex" xmlns:mc="http://schemas.openxmlformats.org/markup-compatibility/2006" xmlns:o="urn:schemas-microsoft-com:office:office" xmlns:r="http://schemas.openxmlformats.org/officeDocument/2006/relationships" xmlns:m="http://schemas.openxmlformats.org/officeDocument/2006/math" xmlns:v="urn:schemas-microsoft-com:vml" xmlns:wp14="http://schemas.microsoft.com/office/word/2010/wordprocessingDrawing" xmlns:wp="http://schemas.openxmlformats.org/drawingml/2006/wordprocessingDrawing" xmlns:w10="urn:schemas-microsoft-com:office:word" xmlns:w="http://schemas.openxmlformats.org/wordprocessingml/2006/main" xmlns:w14="http://schemas.microsoft.com/office/word/2010/wordml" xmlns:w15="http://schemas.microsoft.com/office/word/2012/wordml" xmlns:w16se="http://schemas.microsoft.com/office/word/2015/wordml/symex" xmlns:wpg="http://schemas.microsoft.com/office/word/2010/wordprocessingGroup" xmlns:wpi="http://schemas.microsoft.com/office/word/2010/wordprocessingInk" xmlns:wne="http://schemas.microsoft.com/office/word/2006/wordml" xmlns:wps="http://schemas.microsoft.com/office/word/2010/wordprocessingShape" mc:Ignorable="w14 w15 w16se wp14">
+<w:footnotes xmlns:wpc="http://schemas.microsoft.com/office/word/2010/wordprocessingCanvas" xmlns:cx="http://schemas.microsoft.com/office/drawing/2014/chartex" xmlns:cx1="http://schemas.microsoft.com/office/drawing/2015/9/8/chartex" xmlns:cx2="http://schemas.microsoft.com/office/drawing/2015/10/21/chartex" xmlns:cx3="http://schemas.microsoft.com/office/drawing/2016/5/9/chartex" xmlns:cx4="http://schemas.microsoft.com/office/drawing/2016/5/10/chartex" xmlns:cx5="http://schemas.microsoft.com/office/drawing/2016/5/11/chartex" xmlns:cx6="http://schemas.microsoft.com/office/drawing/2016/5/12/chartex" xmlns:cx7="http://schemas.microsoft.com/office/drawing/2016/5/13/chartex" xmlns:cx8="http://schemas.microsoft.com/office/drawing/2016/5/14/chartex" xmlns:mc="http://schemas.openxmlformats.org/markup-compatibility/2006" xmlns:aink="http://schemas.microsoft.com/office/drawing/2016/ink" xmlns:am3d="http://schemas.microsoft.com/office/drawing/2017/model3d" xmlns:o="urn:schemas-microsoft-com:office:office" xmlns:r="http://schemas.openxmlformats.org/officeDocument/2006/relationships" xmlns:m="http://schemas.openxmlformats.org/officeDocument/2006/math" xmlns:v="urn:schemas-microsoft-com:vml" xmlns:wp14="http://schemas.microsoft.com/office/word/2010/wordprocessingDrawing" xmlns:wp="http://schemas.openxmlformats.org/drawingml/2006/wordprocessingDrawing" xmlns:w10="urn:schemas-microsoft-com:office:word" xmlns:w="http://schemas.openxmlformats.org/wordprocessingml/2006/main" xmlns:w14="http://schemas.microsoft.com/office/word/2010/wordml" xmlns:w15="http://schemas.microsoft.com/office/word/2012/wordml" xmlns:w16cid="http://schemas.microsoft.com/office/word/2016/wordml/cid" xmlns:w16se="http://schemas.microsoft.com/office/word/2015/wordml/symex" xmlns:wpg="http://schemas.microsoft.com/office/word/2010/wordprocessingGroup" xmlns:wpi="http://schemas.microsoft.com/office/word/2010/wordprocessingInk" xmlns:wne="http://schemas.microsoft.com/office/word/2006/wordml" xmlns:wps="http://schemas.microsoft.com/office/word/2010/wordprocessingShape" mc:Ignorable="w14 w15 w16se w16cid wp14">
   <w:footnote w:type="separator" w:id="-1">
     <w:p>
       <w:pPr>
@@ -1378,7 +1344,7 @@
 </file>
 
 <file path=word/header1.xml><?xml version="1.0" encoding="utf-8"?>
-<w:hdr xmlns:wpc="http://schemas.microsoft.com/office/word/2010/wordprocessingCanvas" xmlns:cx="http://schemas.microsoft.com/office/drawing/2014/chartex" xmlns:cx1="http://schemas.microsoft.com/office/drawing/2015/9/8/chartex" xmlns:mc="http://schemas.openxmlformats.org/markup-compatibility/2006" xmlns:o="urn:schemas-microsoft-com:office:office" xmlns:r="http://schemas.openxmlformats.org/officeDocument/2006/relationships" xmlns:m="http://schemas.openxmlformats.org/officeDocument/2006/math" xmlns:v="urn:schemas-microsoft-com:vml" xmlns:wp14="http://schemas.microsoft.com/office/word/2010/wordprocessingDrawing" xmlns:wp="http://schemas.openxmlformats.org/drawingml/2006/wordprocessingDrawing" xmlns:w10="urn:schemas-microsoft-com:office:word" xmlns:w="http://schemas.openxmlformats.org/wordprocessingml/2006/main" xmlns:w14="http://schemas.microsoft.com/office/word/2010/wordml" xmlns:w15="http://schemas.microsoft.com/office/word/2012/wordml" xmlns:w16se="http://schemas.microsoft.com/office/word/2015/wordml/symex" xmlns:wpg="http://schemas.microsoft.com/office/word/2010/wordprocessingGroup" xmlns:wpi="http://schemas.microsoft.com/office/word/2010/wordprocessingInk" xmlns:wne="http://schemas.microsoft.com/office/word/2006/wordml" xmlns:wps="http://schemas.microsoft.com/office/word/2010/wordprocessingShape" mc:Ignorable="w14 w15 w16se wp14">
+<w:hdr xmlns:wpc="http://schemas.microsoft.com/office/word/2010/wordprocessingCanvas" xmlns:cx="http://schemas.microsoft.com/office/drawing/2014/chartex" xmlns:cx1="http://schemas.microsoft.com/office/drawing/2015/9/8/chartex" xmlns:cx2="http://schemas.microsoft.com/office/drawing/2015/10/21/chartex" xmlns:cx3="http://schemas.microsoft.com/office/drawing/2016/5/9/chartex" xmlns:cx4="http://schemas.microsoft.com/office/drawing/2016/5/10/chartex" xmlns:cx5="http://schemas.microsoft.com/office/drawing/2016/5/11/chartex" xmlns:cx6="http://schemas.microsoft.com/office/drawing/2016/5/12/chartex" xmlns:cx7="http://schemas.microsoft.com/office/drawing/2016/5/13/chartex" xmlns:cx8="http://schemas.microsoft.com/office/drawing/2016/5/14/chartex" xmlns:mc="http://schemas.openxmlformats.org/markup-compatibility/2006" xmlns:aink="http://schemas.microsoft.com/office/drawing/2016/ink" xmlns:am3d="http://schemas.microsoft.com/office/drawing/2017/model3d" xmlns:o="urn:schemas-microsoft-com:office:office" xmlns:r="http://schemas.openxmlformats.org/officeDocument/2006/relationships" xmlns:m="http://schemas.openxmlformats.org/officeDocument/2006/math" xmlns:v="urn:schemas-microsoft-com:vml" xmlns:wp14="http://schemas.microsoft.com/office/word/2010/wordprocessingDrawing" xmlns:wp="http://schemas.openxmlformats.org/drawingml/2006/wordprocessingDrawing" xmlns:w10="urn:schemas-microsoft-com:office:word" xmlns:w="http://schemas.openxmlformats.org/wordprocessingml/2006/main" xmlns:w14="http://schemas.microsoft.com/office/word/2010/wordml" xmlns:w15="http://schemas.microsoft.com/office/word/2012/wordml" xmlns:w16cid="http://schemas.microsoft.com/office/word/2016/wordml/cid" xmlns:w16se="http://schemas.microsoft.com/office/word/2015/wordml/symex" xmlns:wpg="http://schemas.microsoft.com/office/word/2010/wordprocessingGroup" xmlns:wpi="http://schemas.microsoft.com/office/word/2010/wordprocessingInk" xmlns:wne="http://schemas.microsoft.com/office/word/2006/wordml" xmlns:wps="http://schemas.microsoft.com/office/word/2010/wordprocessingShape" mc:Ignorable="w14 w15 w16se w16cid wp14">
   <w:p>
     <w:pPr>
       <w:pStyle w:val="Header"/>
@@ -1388,7 +1354,7 @@
 </file>
 
 <file path=word/header2.xml><?xml version="1.0" encoding="utf-8"?>
-<w:hdr xmlns:wpc="http://schemas.microsoft.com/office/word/2010/wordprocessingCanvas" xmlns:cx="http://schemas.microsoft.com/office/drawing/2014/chartex" xmlns:cx1="http://schemas.microsoft.com/office/drawing/2015/9/8/chartex" xmlns:mc="http://schemas.openxmlformats.org/markup-compatibility/2006" xmlns:o="urn:schemas-microsoft-com:office:office" xmlns:r="http://schemas.openxmlformats.org/officeDocument/2006/relationships" xmlns:m="http://schemas.openxmlformats.org/officeDocument/2006/math" xmlns:v="urn:schemas-microsoft-com:vml" xmlns:wp14="http://schemas.microsoft.com/office/word/2010/wordprocessingDrawing" xmlns:wp="http://schemas.openxmlformats.org/drawingml/2006/wordprocessingDrawing" xmlns:w10="urn:schemas-microsoft-com:office:word" xmlns:w="http://schemas.openxmlformats.org/wordprocessingml/2006/main" xmlns:w14="http://schemas.microsoft.com/office/word/2010/wordml" xmlns:w15="http://schemas.microsoft.com/office/word/2012/wordml" xmlns:w16se="http://schemas.microsoft.com/office/word/2015/wordml/symex" xmlns:wpg="http://schemas.microsoft.com/office/word/2010/wordprocessingGroup" xmlns:wpi="http://schemas.microsoft.com/office/word/2010/wordprocessingInk" xmlns:wne="http://schemas.microsoft.com/office/word/2006/wordml" xmlns:wps="http://schemas.microsoft.com/office/word/2010/wordprocessingShape" mc:Ignorable="w14 w15 w16se wp14">
+<w:hdr xmlns:wpc="http://schemas.microsoft.com/office/word/2010/wordprocessingCanvas" xmlns:cx="http://schemas.microsoft.com/office/drawing/2014/chartex" xmlns:cx1="http://schemas.microsoft.com/office/drawing/2015/9/8/chartex" xmlns:cx2="http://schemas.microsoft.com/office/drawing/2015/10/21/chartex" xmlns:cx3="http://schemas.microsoft.com/office/drawing/2016/5/9/chartex" xmlns:cx4="http://schemas.microsoft.com/office/drawing/2016/5/10/chartex" xmlns:cx5="http://schemas.microsoft.com/office/drawing/2016/5/11/chartex" xmlns:cx6="http://schemas.microsoft.com/office/drawing/2016/5/12/chartex" xmlns:cx7="http://schemas.microsoft.com/office/drawing/2016/5/13/chartex" xmlns:cx8="http://schemas.microsoft.com/office/drawing/2016/5/14/chartex" xmlns:mc="http://schemas.openxmlformats.org/markup-compatibility/2006" xmlns:aink="http://schemas.microsoft.com/office/drawing/2016/ink" xmlns:am3d="http://schemas.microsoft.com/office/drawing/2017/model3d" xmlns:o="urn:schemas-microsoft-com:office:office" xmlns:r="http://schemas.openxmlformats.org/officeDocument/2006/relationships" xmlns:m="http://schemas.openxmlformats.org/officeDocument/2006/math" xmlns:v="urn:schemas-microsoft-com:vml" xmlns:wp14="http://schemas.microsoft.com/office/word/2010/wordprocessingDrawing" xmlns:wp="http://schemas.openxmlformats.org/drawingml/2006/wordprocessingDrawing" xmlns:w10="urn:schemas-microsoft-com:office:word" xmlns:w="http://schemas.openxmlformats.org/wordprocessingml/2006/main" xmlns:w14="http://schemas.microsoft.com/office/word/2010/wordml" xmlns:w15="http://schemas.microsoft.com/office/word/2012/wordml" xmlns:w16cid="http://schemas.microsoft.com/office/word/2016/wordml/cid" xmlns:w16se="http://schemas.microsoft.com/office/word/2015/wordml/symex" xmlns:wpg="http://schemas.microsoft.com/office/word/2010/wordprocessingGroup" xmlns:wpi="http://schemas.microsoft.com/office/word/2010/wordprocessingInk" xmlns:wne="http://schemas.microsoft.com/office/word/2006/wordml" xmlns:wps="http://schemas.microsoft.com/office/word/2010/wordprocessingShape" mc:Ignorable="w14 w15 w16se w16cid wp14">
   <w:p>
     <w:pPr>
       <w:pStyle w:val="Header"/>
@@ -1398,7 +1364,7 @@
 </file>
 
 <file path=word/header3.xml><?xml version="1.0" encoding="utf-8"?>
-<w:hdr xmlns:wpc="http://schemas.microsoft.com/office/word/2010/wordprocessingCanvas" xmlns:cx="http://schemas.microsoft.com/office/drawing/2014/chartex" xmlns:cx1="http://schemas.microsoft.com/office/drawing/2015/9/8/chartex" xmlns:mc="http://schemas.openxmlformats.org/markup-compatibility/2006" xmlns:o="urn:schemas-microsoft-com:office:office" xmlns:r="http://schemas.openxmlformats.org/officeDocument/2006/relationships" xmlns:m="http://schemas.openxmlformats.org/officeDocument/2006/math" xmlns:v="urn:schemas-microsoft-com:vml" xmlns:wp14="http://schemas.microsoft.com/office/word/2010/wordprocessingDrawing" xmlns:wp="http://schemas.openxmlformats.org/drawingml/2006/wordprocessingDrawing" xmlns:w10="urn:schemas-microsoft-com:office:word" xmlns:w="http://schemas.openxmlformats.org/wordprocessingml/2006/main" xmlns:w14="http://schemas.microsoft.com/office/word/2010/wordml" xmlns:w15="http://schemas.microsoft.com/office/word/2012/wordml" xmlns:w16se="http://schemas.microsoft.com/office/word/2015/wordml/symex" xmlns:wpg="http://schemas.microsoft.com/office/word/2010/wordprocessingGroup" xmlns:wpi="http://schemas.microsoft.com/office/word/2010/wordprocessingInk" xmlns:wne="http://schemas.microsoft.com/office/word/2006/wordml" xmlns:wps="http://schemas.microsoft.com/office/word/2010/wordprocessingShape" mc:Ignorable="w14 w15 w16se wp14">
+<w:hdr xmlns:wpc="http://schemas.microsoft.com/office/word/2010/wordprocessingCanvas" xmlns:cx="http://schemas.microsoft.com/office/drawing/2014/chartex" xmlns:cx1="http://schemas.microsoft.com/office/drawing/2015/9/8/chartex" xmlns:cx2="http://schemas.microsoft.com/office/drawing/2015/10/21/chartex" xmlns:cx3="http://schemas.microsoft.com/office/drawing/2016/5/9/chartex" xmlns:cx4="http://schemas.microsoft.com/office/drawing/2016/5/10/chartex" xmlns:cx5="http://schemas.microsoft.com/office/drawing/2016/5/11/chartex" xmlns:cx6="http://schemas.microsoft.com/office/drawing/2016/5/12/chartex" xmlns:cx7="http://schemas.microsoft.com/office/drawing/2016/5/13/chartex" xmlns:cx8="http://schemas.microsoft.com/office/drawing/2016/5/14/chartex" xmlns:mc="http://schemas.openxmlformats.org/markup-compatibility/2006" xmlns:aink="http://schemas.microsoft.com/office/drawing/2016/ink" xmlns:am3d="http://schemas.microsoft.com/office/drawing/2017/model3d" xmlns:o="urn:schemas-microsoft-com:office:office" xmlns:r="http://schemas.openxmlformats.org/officeDocument/2006/relationships" xmlns:m="http://schemas.openxmlformats.org/officeDocument/2006/math" xmlns:v="urn:schemas-microsoft-com:vml" xmlns:wp14="http://schemas.microsoft.com/office/word/2010/wordprocessingDrawing" xmlns:wp="http://schemas.openxmlformats.org/drawingml/2006/wordprocessingDrawing" xmlns:w10="urn:schemas-microsoft-com:office:word" xmlns:w="http://schemas.openxmlformats.org/wordprocessingml/2006/main" xmlns:w14="http://schemas.microsoft.com/office/word/2010/wordml" xmlns:w15="http://schemas.microsoft.com/office/word/2012/wordml" xmlns:w16cid="http://schemas.microsoft.com/office/word/2016/wordml/cid" xmlns:w16se="http://schemas.microsoft.com/office/word/2015/wordml/symex" xmlns:wpg="http://schemas.microsoft.com/office/word/2010/wordprocessingGroup" xmlns:wpi="http://schemas.microsoft.com/office/word/2010/wordprocessingInk" xmlns:wne="http://schemas.microsoft.com/office/word/2006/wordml" xmlns:wps="http://schemas.microsoft.com/office/word/2010/wordprocessingShape" mc:Ignorable="w14 w15 w16se w16cid wp14">
   <w:p>
     <w:pPr>
       <w:pStyle w:val="Header"/>
@@ -1408,7 +1374,7 @@
 </file>
 
 <file path=word/numbering.xml><?xml version="1.0" encoding="utf-8"?>
-<w:numbering xmlns:wpc="http://schemas.microsoft.com/office/word/2010/wordprocessingCanvas" xmlns:cx="http://schemas.microsoft.com/office/drawing/2014/chartex" xmlns:cx1="http://schemas.microsoft.com/office/drawing/2015/9/8/chartex" xmlns:mc="http://schemas.openxmlformats.org/markup-compatibility/2006" xmlns:o="urn:schemas-microsoft-com:office:office" xmlns:r="http://schemas.openxmlformats.org/officeDocument/2006/relationships" xmlns:m="http://schemas.openxmlformats.org/officeDocument/2006/math" xmlns:v="urn:schemas-microsoft-com:vml" xmlns:wp14="http://schemas.microsoft.com/office/word/2010/wordprocessingDrawing" xmlns:wp="http://schemas.openxmlformats.org/drawingml/2006/wordprocessingDrawing" xmlns:w10="urn:schemas-microsoft-com:office:word" xmlns:w="http://schemas.openxmlformats.org/wordprocessingml/2006/main" xmlns:w14="http://schemas.microsoft.com/office/word/2010/wordml" xmlns:w15="http://schemas.microsoft.com/office/word/2012/wordml" xmlns:w16se="http://schemas.microsoft.com/office/word/2015/wordml/symex" xmlns:wpg="http://schemas.microsoft.com/office/word/2010/wordprocessingGroup" xmlns:wpi="http://schemas.microsoft.com/office/word/2010/wordprocessingInk" xmlns:wne="http://schemas.microsoft.com/office/word/2006/wordml" xmlns:wps="http://schemas.microsoft.com/office/word/2010/wordprocessingShape" mc:Ignorable="w14 w15 w16se wp14">
+<w:numbering xmlns:wpc="http://schemas.microsoft.com/office/word/2010/wordprocessingCanvas" xmlns:cx="http://schemas.microsoft.com/office/drawing/2014/chartex" xmlns:cx1="http://schemas.microsoft.com/office/drawing/2015/9/8/chartex" xmlns:cx2="http://schemas.microsoft.com/office/drawing/2015/10/21/chartex" xmlns:cx3="http://schemas.microsoft.com/office/drawing/2016/5/9/chartex" xmlns:cx4="http://schemas.microsoft.com/office/drawing/2016/5/10/chartex" xmlns:cx5="http://schemas.microsoft.com/office/drawing/2016/5/11/chartex" xmlns:cx6="http://schemas.microsoft.com/office/drawing/2016/5/12/chartex" xmlns:cx7="http://schemas.microsoft.com/office/drawing/2016/5/13/chartex" xmlns:cx8="http://schemas.microsoft.com/office/drawing/2016/5/14/chartex" xmlns:mc="http://schemas.openxmlformats.org/markup-compatibility/2006" xmlns:aink="http://schemas.microsoft.com/office/drawing/2016/ink" xmlns:am3d="http://schemas.microsoft.com/office/drawing/2017/model3d" xmlns:o="urn:schemas-microsoft-com:office:office" xmlns:r="http://schemas.openxmlformats.org/officeDocument/2006/relationships" xmlns:m="http://schemas.openxmlformats.org/officeDocument/2006/math" xmlns:v="urn:schemas-microsoft-com:vml" xmlns:wp14="http://schemas.microsoft.com/office/word/2010/wordprocessingDrawing" xmlns:wp="http://schemas.openxmlformats.org/drawingml/2006/wordprocessingDrawing" xmlns:w10="urn:schemas-microsoft-com:office:word" xmlns:w="http://schemas.openxmlformats.org/wordprocessingml/2006/main" xmlns:w14="http://schemas.microsoft.com/office/word/2010/wordml" xmlns:w15="http://schemas.microsoft.com/office/word/2012/wordml" xmlns:w16cid="http://schemas.microsoft.com/office/word/2016/wordml/cid" xmlns:w16se="http://schemas.microsoft.com/office/word/2015/wordml/symex" xmlns:wpg="http://schemas.microsoft.com/office/word/2010/wordprocessingGroup" xmlns:wpi="http://schemas.microsoft.com/office/word/2010/wordprocessingInk" xmlns:wne="http://schemas.microsoft.com/office/word/2006/wordml" xmlns:wps="http://schemas.microsoft.com/office/word/2010/wordprocessingShape" mc:Ignorable="w14 w15 w16se w16cid wp14">
   <w:abstractNum w:abstractNumId="0" w15:restartNumberingAfterBreak="0">
     <w:nsid w:val="079A4C92"/>
     <w:multiLevelType w:val="hybridMultilevel"/>
@@ -1689,7 +1655,7 @@
 </file>
 
 <file path=word/styles.xml><?xml version="1.0" encoding="utf-8"?>
-<w:styles xmlns:mc="http://schemas.openxmlformats.org/markup-compatibility/2006" xmlns:r="http://schemas.openxmlformats.org/officeDocument/2006/relationships" xmlns:w="http://schemas.openxmlformats.org/wordprocessingml/2006/main" xmlns:w14="http://schemas.microsoft.com/office/word/2010/wordml" xmlns:w15="http://schemas.microsoft.com/office/word/2012/wordml" xmlns:w16se="http://schemas.microsoft.com/office/word/2015/wordml/symex" mc:Ignorable="w14 w15 w16se">
+<w:styles xmlns:mc="http://schemas.openxmlformats.org/markup-compatibility/2006" xmlns:r="http://schemas.openxmlformats.org/officeDocument/2006/relationships" xmlns:w="http://schemas.openxmlformats.org/wordprocessingml/2006/main" xmlns:w14="http://schemas.microsoft.com/office/word/2010/wordml" xmlns:w15="http://schemas.microsoft.com/office/word/2012/wordml" xmlns:w16cid="http://schemas.microsoft.com/office/word/2016/wordml/cid" xmlns:w16se="http://schemas.microsoft.com/office/word/2015/wordml/symex" mc:Ignorable="w14 w15 w16se w16cid">
   <w:docDefaults>
     <w:rPrDefault>
       <w:rPr>
@@ -1705,7 +1671,7 @@
       </w:pPr>
     </w:pPrDefault>
   </w:docDefaults>
-  <w:latentStyles w:defLockedState="0" w:defUIPriority="99" w:defSemiHidden="0" w:defUnhideWhenUsed="0" w:defQFormat="0" w:count="371">
+  <w:latentStyles w:defLockedState="0" w:defUIPriority="99" w:defSemiHidden="0" w:defUnhideWhenUsed="0" w:defQFormat="0" w:count="376">
     <w:lsdException w:name="Normal" w:uiPriority="0" w:qFormat="1"/>
     <w:lsdException w:name="heading 1" w:uiPriority="9" w:qFormat="1"/>
     <w:lsdException w:name="heading 2" w:semiHidden="1" w:uiPriority="9" w:unhideWhenUsed="1" w:qFormat="1"/>
@@ -1811,7 +1777,6 @@
     <w:lsdException w:name="HTML Sample" w:semiHidden="1" w:unhideWhenUsed="1"/>
     <w:lsdException w:name="HTML Typewriter" w:semiHidden="1" w:unhideWhenUsed="1"/>
     <w:lsdException w:name="HTML Variable" w:semiHidden="1" w:unhideWhenUsed="1"/>
-    <w:lsdException w:name="Normal Table" w:semiHidden="1" w:unhideWhenUsed="1"/>
     <w:lsdException w:name="annotation subject" w:semiHidden="1" w:unhideWhenUsed="1"/>
     <w:lsdException w:name="No List" w:semiHidden="1" w:unhideWhenUsed="1"/>
     <w:lsdException w:name="Outline List 1" w:semiHidden="1" w:unhideWhenUsed="1"/>
@@ -1854,11 +1819,8 @@
     <w:lsdException w:name="Table Contemporary" w:semiHidden="1" w:unhideWhenUsed="1"/>
     <w:lsdException w:name="Table Elegant" w:semiHidden="1" w:unhideWhenUsed="1"/>
     <w:lsdException w:name="Table Professional" w:semiHidden="1" w:unhideWhenUsed="1"/>
-    <w:lsdException w:name="Table Subtle 1" w:semiHidden="1" w:unhideWhenUsed="1"/>
     <w:lsdException w:name="Table Subtle 2" w:semiHidden="1" w:unhideWhenUsed="1"/>
     <w:lsdException w:name="Table Web 1" w:semiHidden="1" w:unhideWhenUsed="1"/>
-    <w:lsdException w:name="Table Web 2" w:semiHidden="1" w:unhideWhenUsed="1"/>
-    <w:lsdException w:name="Table Web 3" w:semiHidden="1" w:unhideWhenUsed="1"/>
     <w:lsdException w:name="Balloon Text" w:semiHidden="1" w:unhideWhenUsed="1"/>
     <w:lsdException w:name="Table Grid" w:uiPriority="39"/>
     <w:lsdException w:name="Table Theme" w:semiHidden="1" w:unhideWhenUsed="1"/>
@@ -2077,6 +2039,11 @@
     <w:lsdException w:name="List Table 5 Dark Accent 6" w:uiPriority="50"/>
     <w:lsdException w:name="List Table 6 Colorful Accent 6" w:uiPriority="51"/>
     <w:lsdException w:name="List Table 7 Colorful Accent 6" w:uiPriority="52"/>
+    <w:lsdException w:name="Mention" w:semiHidden="1" w:unhideWhenUsed="1"/>
+    <w:lsdException w:name="Smart Hyperlink" w:semiHidden="1" w:unhideWhenUsed="1"/>
+    <w:lsdException w:name="Hashtag" w:semiHidden="1" w:unhideWhenUsed="1"/>
+    <w:lsdException w:name="Unresolved Mention" w:semiHidden="1" w:unhideWhenUsed="1"/>
+    <w:lsdException w:name="Smart Link" w:semiHidden="1" w:unhideWhenUsed="1"/>
   </w:latentStyles>
   <w:style w:type="paragraph" w:default="1" w:styleId="Normal">
     <w:name w:val="Normal"/>

</xml_diff>